<commit_message>
Fix docs last page
</commit_message>
<xml_diff>
--- a/docs/2324-IMAbadzhiev19.docx
+++ b/docs/2324-IMAbadzhiev19.docx
@@ -3605,7 +3605,19 @@
         <w:rPr>
           <w:spacing w:val="0"/>
         </w:rPr>
-        <w:t xml:space="preserve"> При премахване на работник от системата, неговия профил бива изтрит и достъпът му до системата бива пректратен.</w:t>
+        <w:t xml:space="preserve"> При премахване на работник от системата, неговия профил бива изтрит и достъпът му до системата бива </w:t>
+      </w:r>
+      <w:r>
+        <w:rPr>
+          <w:spacing w:val="0"/>
+        </w:rPr>
+        <w:t>прекратен</w:t>
+      </w:r>
+      <w:r>
+        <w:rPr>
+          <w:spacing w:val="0"/>
+        </w:rPr>
+        <w:t>.</w:t>
       </w:r>
     </w:p>
     <w:p>
@@ -9289,7 +9301,19 @@
         <w:rPr>
           <w:spacing w:val="0"/>
         </w:rPr>
-        <w:t>Допълнителните таблици, като “AspNetRoleClaims”, “AspNetUserClaims”, “AspNetUserTokens” също съдържат инфорамция, свързана с идентичността на потребителя.</w:t>
+        <w:t xml:space="preserve">Допълнителните таблици, като “AspNetRoleClaims”, “AspNetUserClaims”, “AspNetUserTokens” също съдържат </w:t>
+      </w:r>
+      <w:r>
+        <w:rPr>
+          <w:spacing w:val="0"/>
+        </w:rPr>
+        <w:t>информация</w:t>
+      </w:r>
+      <w:r>
+        <w:rPr>
+          <w:spacing w:val="0"/>
+        </w:rPr>
+        <w:t>, свързана с идентичността на потребителя.</w:t>
       </w:r>
     </w:p>
     <w:p>
@@ -9479,7 +9503,19 @@
           <w:spacing w:val="0"/>
         </w:rPr>
         <w:lastRenderedPageBreak/>
-        <w:t>дали се асоциира с аптека или склад): DepotId, което остава NULL ако лекарството е асоирано със аптека, или PharmacyId, което остава NULL ако лекарството е асоциирано със склад.</w:t>
+        <w:t xml:space="preserve">дали се асоциира с аптека или склад): DepotId, което остава NULL ако лекарството е </w:t>
+      </w:r>
+      <w:r>
+        <w:rPr>
+          <w:spacing w:val="0"/>
+        </w:rPr>
+        <w:t>асоциирано</w:t>
+      </w:r>
+      <w:r>
+        <w:rPr>
+          <w:spacing w:val="0"/>
+        </w:rPr>
+        <w:t xml:space="preserve"> със аптека, или PharmacyId, което остава NULL ако лекарството е асоциирано със склад.</w:t>
       </w:r>
     </w:p>
     <w:p>
@@ -9542,7 +9578,19 @@
         <w:rPr>
           <w:spacing w:val="0"/>
         </w:rPr>
-        <w:t xml:space="preserve"> Връзките са следните: Една аптека може да има много лекарство, но едно лекарство може да приндалежи само към една аптека. Една аптека може да има много фармацевти, но един фармацевт може да работи само в една аптека. Една аптека може да има един собственик, но един потребител може да бъде собственик на много аптеки.</w:t>
+        <w:t xml:space="preserve"> Връзките са следните: Една аптека може да има много лекарство, но едно лекарство може да прин</w:t>
+      </w:r>
+      <w:r>
+        <w:rPr>
+          <w:spacing w:val="0"/>
+        </w:rPr>
+        <w:t>а</w:t>
+      </w:r>
+      <w:r>
+        <w:rPr>
+          <w:spacing w:val="0"/>
+        </w:rPr>
+        <w:t>длежи само към една аптека. Една аптека може да има много фармацевти, но един фармацевт може да работи само в една аптека. Една аптека може да има един собственик, но един потребител може да бъде собственик на много аптеки.</w:t>
       </w:r>
     </w:p>
     <w:p>
@@ -9569,7 +9617,19 @@
         <w:rPr>
           <w:spacing w:val="0"/>
         </w:rPr>
-        <w:t>Един склад може да има много лекарства, но едно лекраство може да принадлежи само към един склад. Един склад може да има един управител, но един потребител може да управлява много складове.</w:t>
+        <w:t>Един склад може да има много лекарства, но едно лек</w:t>
+      </w:r>
+      <w:r>
+        <w:rPr>
+          <w:spacing w:val="0"/>
+        </w:rPr>
+        <w:t>а</w:t>
+      </w:r>
+      <w:r>
+        <w:rPr>
+          <w:spacing w:val="0"/>
+        </w:rPr>
+        <w:t>рство може да принадлежи само към един склад. Един склад може да има един управител, но един потребител може да управлява много складове.</w:t>
       </w:r>
     </w:p>
     <w:p>
@@ -9584,7 +9644,19 @@
         <w:rPr>
           <w:spacing w:val="0"/>
         </w:rPr>
-        <w:t>Благодарение на нормализацията на базата в трета нормална форма, няма излишни данни, както и е малка вероятността да се получат аномалий с данните. Системата също работи много по-добре, съхранението на данни е по-консистентно.</w:t>
+        <w:t xml:space="preserve">Благодарение на нормализацията на базата в трета нормална форма, няма излишни данни, както и е малка вероятността да се получат </w:t>
+      </w:r>
+      <w:r>
+        <w:rPr>
+          <w:spacing w:val="0"/>
+        </w:rPr>
+        <w:t>аномалии</w:t>
+      </w:r>
+      <w:r>
+        <w:rPr>
+          <w:spacing w:val="0"/>
+        </w:rPr>
+        <w:t xml:space="preserve"> с данните. Системата също работи много по-добре, съхранението на данни е по-консистентно.</w:t>
       </w:r>
     </w:p>
     <w:p>
@@ -9805,7 +9877,19 @@
         <w:rPr>
           <w:spacing w:val="0"/>
         </w:rPr>
-        <w:t>Тази платформа позволява лесното менежиране на данните.</w:t>
+        <w:t xml:space="preserve">Тази платформа позволява лесното </w:t>
+      </w:r>
+      <w:r>
+        <w:rPr>
+          <w:spacing w:val="0"/>
+        </w:rPr>
+        <w:t>менажиране</w:t>
+      </w:r>
+      <w:r>
+        <w:rPr>
+          <w:spacing w:val="0"/>
+        </w:rPr>
+        <w:t xml:space="preserve"> на данните.</w:t>
       </w:r>
       <w:r>
         <w:rPr>
@@ -10302,7 +10386,19 @@
         <w:rPr>
           <w:spacing w:val="0"/>
         </w:rPr>
-        <w:t>Като техните използваемости са следните:</w:t>
+        <w:t xml:space="preserve">Като техните </w:t>
+      </w:r>
+      <w:r>
+        <w:rPr>
+          <w:spacing w:val="0"/>
+        </w:rPr>
+        <w:t>използваемост</w:t>
+      </w:r>
+      <w:r>
+        <w:rPr>
+          <w:spacing w:val="0"/>
+        </w:rPr>
+        <w:t xml:space="preserve"> са следните:</w:t>
       </w:r>
     </w:p>
     <w:p>
@@ -10412,7 +10508,19 @@
         <w:rPr>
           <w:spacing w:val="0"/>
         </w:rPr>
-        <w:t xml:space="preserve"> – изпрашане на имейли (при споделяне на фактура или при добавяне на нов служител)</w:t>
+        <w:t xml:space="preserve"> – </w:t>
+      </w:r>
+      <w:r>
+        <w:rPr>
+          <w:spacing w:val="0"/>
+        </w:rPr>
+        <w:t>изпращане</w:t>
+      </w:r>
+      <w:r>
+        <w:rPr>
+          <w:spacing w:val="0"/>
+        </w:rPr>
+        <w:t xml:space="preserve"> на имейли (при споделяне на фактура или при добавяне на нов служител)</w:t>
       </w:r>
     </w:p>
     <w:p>
@@ -10573,7 +10681,19 @@
         <w:rPr>
           <w:spacing w:val="0"/>
         </w:rPr>
-        <w:t xml:space="preserve"> (Слой за данни): Този слой съдържа моделите, който служат за работата с базата данни, конфигурационните файлове, които конфигурират полеата и връзките, както и сийдинг ресурсите, които са файлове, съдържащи готова информация, която се вкарва в базата данни. В случая в този слой се съхранява </w:t>
+        <w:t xml:space="preserve"> (Слой за данни): Този слой съдържа моделите, който служат за работата с базата данни, конфигурационните файлове, които конфигурират </w:t>
+      </w:r>
+      <w:r>
+        <w:rPr>
+          <w:spacing w:val="0"/>
+        </w:rPr>
+        <w:t>поелата</w:t>
+      </w:r>
+      <w:r>
+        <w:rPr>
+          <w:spacing w:val="0"/>
+        </w:rPr>
+        <w:t xml:space="preserve"> и връзките, както и сийдинг ресурсите, които са файлове, съдържащи готова информация, която се вкарва в базата данни. В случая в този слой се съхранява </w:t>
       </w:r>
       <w:r>
         <w:rPr>
@@ -10611,7 +10731,25 @@
         <w:rPr>
           <w:spacing w:val="0"/>
         </w:rPr>
-        <w:t xml:space="preserve"> На клас диаграмта по-нагоре в докуменатацията</w:t>
+        <w:t xml:space="preserve"> На клас </w:t>
+      </w:r>
+      <w:r>
+        <w:rPr>
+          <w:spacing w:val="0"/>
+        </w:rPr>
+        <w:t>диаграмата</w:t>
+      </w:r>
+      <w:r>
+        <w:rPr>
+          <w:spacing w:val="0"/>
+        </w:rPr>
+        <w:t xml:space="preserve"> по-нагоре в </w:t>
+      </w:r>
+      <w:r>
+        <w:rPr>
+          <w:spacing w:val="0"/>
+        </w:rPr>
+        <w:t>документацията</w:t>
       </w:r>
       <w:r>
         <w:rPr>
@@ -13751,7 +13889,19 @@
         <w:rPr>
           <w:spacing w:val="0"/>
         </w:rPr>
-        <w:t xml:space="preserve"> предоставя много възможности на потребителите като генерирана докуменатация, описваща нашия </w:t>
+        <w:t xml:space="preserve"> предоставя много възможности на потребителите като генерирана </w:t>
+      </w:r>
+      <w:r>
+        <w:rPr>
+          <w:spacing w:val="0"/>
+        </w:rPr>
+        <w:t>документация</w:t>
+      </w:r>
+      <w:r>
+        <w:rPr>
+          <w:spacing w:val="0"/>
+        </w:rPr>
+        <w:t xml:space="preserve">, описваща нашия </w:t>
       </w:r>
       <w:r>
         <w:rPr>
@@ -17190,7 +17340,19 @@
         <w:rPr>
           <w:spacing w:val="0"/>
         </w:rPr>
-        <w:t xml:space="preserve"> последно, уникалнция идентификатор на потребителя, който е извършил заявката, което помага за придобиване на по-добра представа за това, което се случва в системата.</w:t>
+        <w:t xml:space="preserve"> последно, </w:t>
+      </w:r>
+      <w:r>
+        <w:rPr>
+          <w:spacing w:val="0"/>
+        </w:rPr>
+        <w:t>уникалния</w:t>
+      </w:r>
+      <w:r>
+        <w:rPr>
+          <w:spacing w:val="0"/>
+        </w:rPr>
+        <w:t xml:space="preserve"> идентификатор на потребителя, който е извършил заявката, което помага за придобиване на по-добра представа за това, което се случва в системата.</w:t>
       </w:r>
     </w:p>
     <w:p>
@@ -24129,7 +24291,19 @@
           <w:spacing w:val="0"/>
         </w:rPr>
         <w:lastRenderedPageBreak/>
-        <w:t>Можем да задваме интервал и точност на полета, които са от реален тип, както е показано на снимката (“.</w:t>
+        <w:t xml:space="preserve">Можем да </w:t>
+      </w:r>
+      <w:r>
+        <w:rPr>
+          <w:spacing w:val="0"/>
+        </w:rPr>
+        <w:t>задаваме</w:t>
+      </w:r>
+      <w:r>
+        <w:rPr>
+          <w:spacing w:val="0"/>
+        </w:rPr>
+        <w:t xml:space="preserve"> интервал и точност на полета, които са от реален тип, както е показано на снимката (“.</w:t>
       </w:r>
       <w:r>
         <w:rPr>
@@ -24641,7 +24815,19 @@
               <w:rPr>
                 <w:spacing w:val="0"/>
               </w:rPr>
-              <w:t>), които съдържат само нужните полета, които могат да се промеянт.</w:t>
+              <w:t xml:space="preserve">), които съдържат само нужните полета, които могат да се </w:t>
+            </w:r>
+            <w:r>
+              <w:rPr>
+                <w:spacing w:val="0"/>
+              </w:rPr>
+              <w:t>променят</w:t>
+            </w:r>
+            <w:r>
+              <w:rPr>
+                <w:spacing w:val="0"/>
+              </w:rPr>
+              <w:t>.</w:t>
             </w:r>
           </w:p>
         </w:tc>
@@ -24951,7 +25137,19 @@
               <w:rPr>
                 <w:spacing w:val="0"/>
               </w:rPr>
-              <w:t>Това са основните методи за извличане на данни от базата данни. Някои от тях извличат по определни критерии, други връщат всички записи. Има възможност за връщане на запис, който отговаря на даден уникален идентификатор</w:t>
+              <w:t xml:space="preserve">Това са основните методи за извличане на данни от базата данни. Някои от тях извличат по </w:t>
+            </w:r>
+            <w:r>
+              <w:rPr>
+                <w:spacing w:val="0"/>
+              </w:rPr>
+              <w:t>определени</w:t>
+            </w:r>
+            <w:r>
+              <w:rPr>
+                <w:spacing w:val="0"/>
+              </w:rPr>
+              <w:t xml:space="preserve"> критерии, други връщат всички записи. Има възможност за връщане на запис, който отговаря на даден уникален идентификатор</w:t>
             </w:r>
             <w:r>
               <w:rPr>
@@ -25043,7 +25241,19 @@
         <w:rPr>
           <w:spacing w:val="0"/>
         </w:rPr>
-        <w:t>Като влезем в системата за първи път ни отшраща към началната страница</w:t>
+        <w:t xml:space="preserve">Като влезем в системата за първи път ни </w:t>
+      </w:r>
+      <w:r>
+        <w:rPr>
+          <w:spacing w:val="0"/>
+        </w:rPr>
+        <w:t>отпраща</w:t>
+      </w:r>
+      <w:r>
+        <w:rPr>
+          <w:spacing w:val="0"/>
+        </w:rPr>
+        <w:t xml:space="preserve"> към началната страница</w:t>
       </w:r>
       <w:r>
         <w:rPr>
@@ -25723,7 +25933,19 @@
         <w:rPr>
           <w:spacing w:val="0"/>
         </w:rPr>
-        <w:t>), като достъпът до главната страница не ни е позволен докато не работим с някоя аптека. Като влзезем в настройките, ние имаме три опции: Да променяме информацията за аптеката като име и адрес</w:t>
+        <w:t xml:space="preserve">), като достъпът до главната страница не ни е позволен докато не работим с някоя аптека. Като </w:t>
+      </w:r>
+      <w:r>
+        <w:rPr>
+          <w:spacing w:val="0"/>
+        </w:rPr>
+        <w:t>влезем</w:t>
+      </w:r>
+      <w:r>
+        <w:rPr>
+          <w:spacing w:val="0"/>
+        </w:rPr>
+        <w:t xml:space="preserve"> в настройките, ние имаме три опции: Да променяме информацията за аптеката като име и адрес</w:t>
       </w:r>
       <w:r>
         <w:rPr>
@@ -26597,13 +26819,7 @@
         <w:rPr>
           <w:spacing w:val="0"/>
         </w:rPr>
-        <w:t>преглед</w:t>
-      </w:r>
-      <w:r>
-        <w:rPr>
-          <w:spacing w:val="0"/>
-        </w:rPr>
-        <w:t>жда</w:t>
+        <w:t>преглежда</w:t>
       </w:r>
       <w:r>
         <w:rPr>
@@ -27915,7 +28131,31 @@
               <w:rPr>
                 <w:spacing w:val="0"/>
               </w:rPr>
-              <w:t xml:space="preserve">Чрез този метод се тества дали ще се получат всички заявки за работа подадени от аптеките към определн склад. </w:t>
+              <w:t>Чрез този метод се тества дали ще се получат всички заявки за работа подадени от аптеките към определ</w:t>
+            </w:r>
+            <w:r>
+              <w:rPr>
+                <w:spacing w:val="0"/>
+              </w:rPr>
+              <w:t>е</w:t>
+            </w:r>
+            <w:r>
+              <w:rPr>
+                <w:spacing w:val="0"/>
+              </w:rPr>
+              <w:t>н</w:t>
+            </w:r>
+            <w:r>
+              <w:rPr>
+                <w:spacing w:val="0"/>
+              </w:rPr>
+              <w:t>и</w:t>
+            </w:r>
+            <w:r>
+              <w:rPr>
+                <w:spacing w:val="0"/>
+              </w:rPr>
+              <w:t xml:space="preserve"> склад. </w:t>
             </w:r>
           </w:p>
         </w:tc>
@@ -30100,7 +30340,19 @@
         <w:rPr>
           <w:spacing w:val="0"/>
         </w:rPr>
-        <w:t xml:space="preserve"> много удобни функционалноти и изчистен дизайн. Спрямо проучванията за складовете и аптеките, които се занимават с лекарства, този проект изпълнява всичко нужно, дори и повече от очакваното.</w:t>
+        <w:t xml:space="preserve"> много удобни </w:t>
+      </w:r>
+      <w:r>
+        <w:rPr>
+          <w:spacing w:val="0"/>
+        </w:rPr>
+        <w:t>функционалности</w:t>
+      </w:r>
+      <w:r>
+        <w:rPr>
+          <w:spacing w:val="0"/>
+        </w:rPr>
+        <w:t xml:space="preserve"> и изчистен дизайн. Спрямо проучванията за складовете и аптеките, които се занимават с лекарства, този проект изпълнява всичко нужно, дори и повече от очакваното.</w:t>
       </w:r>
     </w:p>
     <w:p>
@@ -30114,7 +30366,13 @@
         <w:rPr>
           <w:spacing w:val="0"/>
         </w:rPr>
-        <w:t>Резултатите от работата върху проекта са разработена функционална платформа, която дава възможност на потребителите да създават складове и аптеки и да ги оправляват</w:t>
+        <w:t xml:space="preserve">Резултатите от работата върху проекта са разработена функционална платформа, която дава възможност на потребителите да създават складове и аптеки и да ги </w:t>
+      </w:r>
+      <w:r>
+        <w:rPr>
+          <w:spacing w:val="0"/>
+        </w:rPr>
+        <w:t>управляват</w:t>
       </w:r>
       <w:r>
         <w:rPr>
@@ -30240,7 +30498,19 @@
         <w:rPr>
           <w:spacing w:val="0"/>
         </w:rPr>
-        <w:t xml:space="preserve"> също е предмиство, защото има добра поддръжка и често се пускат нови версии.</w:t>
+        <w:t xml:space="preserve"> също е </w:t>
+      </w:r>
+      <w:r>
+        <w:rPr>
+          <w:spacing w:val="0"/>
+        </w:rPr>
+        <w:t>предимство</w:t>
+      </w:r>
+      <w:r>
+        <w:rPr>
+          <w:spacing w:val="0"/>
+        </w:rPr>
+        <w:t>, защото има добра поддръжка и често се пускат нови версии.</w:t>
       </w:r>
     </w:p>
     <w:p>
@@ -30254,7 +30524,19 @@
         <w:rPr>
           <w:spacing w:val="0"/>
         </w:rPr>
-        <w:t xml:space="preserve">Алтернативи на използваните технологии могат да бъдат програмни ецизи като </w:t>
+        <w:t xml:space="preserve">Алтернативи на използваните технологии могат да бъдат програмни </w:t>
+      </w:r>
+      <w:r>
+        <w:rPr>
+          <w:spacing w:val="0"/>
+        </w:rPr>
+        <w:t>езици</w:t>
+      </w:r>
+      <w:r>
+        <w:rPr>
+          <w:spacing w:val="0"/>
+        </w:rPr>
+        <w:t xml:space="preserve"> като </w:t>
       </w:r>
       <w:r>
         <w:rPr>
@@ -30314,14 +30596,25 @@
         <w:spacing w:line="360" w:lineRule="auto"/>
         <w:rPr>
           <w:spacing w:val="0"/>
-          <w:lang w:val="en-US"/>
-        </w:rPr>
-      </w:pPr>
-      <w:r>
-        <w:rPr>
-          <w:spacing w:val="0"/>
-        </w:rPr>
-        <w:t>За бъдето развитие може да се добавят повече функционалности, както и да се подобрят бързината и сигурността на програмата.</w:t>
+        </w:rPr>
+      </w:pPr>
+      <w:r>
+        <w:rPr>
+          <w:spacing w:val="0"/>
+        </w:rPr>
+        <w:t>За бъде</w:t>
+      </w:r>
+      <w:r>
+        <w:rPr>
+          <w:spacing w:val="0"/>
+        </w:rPr>
+        <w:t>щ</w:t>
+      </w:r>
+      <w:r>
+        <w:rPr>
+          <w:spacing w:val="0"/>
+        </w:rPr>
+        <w:t>о развитие може да се добавят повече функционалности, както и да се подобрят бързината и сигурността на програмата.</w:t>
       </w:r>
       <w:r>
         <w:rPr>
@@ -30335,28 +30628,25 @@
         <w:spacing w:line="360" w:lineRule="auto"/>
         <w:rPr>
           <w:spacing w:val="0"/>
-          <w:lang w:val="en-US"/>
         </w:rPr>
       </w:pPr>
     </w:p>
     <w:bookmarkStart w:id="22" w:name="_Toc163302691" w:displacedByCustomXml="next"/>
     <w:sdt>
       <w:sdtPr>
+        <w:rPr>
+          <w:b w:val="0"/>
+          <w:bCs w:val="0"/>
+          <w:color w:val="auto"/>
+          <w:sz w:val="24"/>
+          <w:szCs w:val="22"/>
+        </w:rPr>
         <w:id w:val="-775476084"/>
         <w:docPartObj>
           <w:docPartGallery w:val="Bibliographies"/>
           <w:docPartUnique/>
         </w:docPartObj>
       </w:sdtPr>
-      <w:sdtEndPr>
-        <w:rPr>
-          <w:b w:val="0"/>
-          <w:bCs w:val="0"/>
-          <w:color w:val="auto"/>
-          <w:sz w:val="24"/>
-          <w:szCs w:val="22"/>
-        </w:rPr>
-      </w:sdtEndPr>
       <w:sdtContent>
         <w:p>
           <w:pPr>
@@ -35832,6 +36122,15 @@
 </file>
 
 <file path=customXml/item1.xml><?xml version="1.0" encoding="utf-8"?>
+<?mso-contentType ?>
+<FormTemplates xmlns="http://schemas.microsoft.com/sharepoint/v3/contenttype/forms">
+  <Display>DocumentLibraryForm</Display>
+  <Edit>DocumentLibraryForm</Edit>
+  <New>DocumentLibraryForm</New>
+</FormTemplates>
+</file>
+
+<file path=customXml/item2.xml><?xml version="1.0" encoding="utf-8"?>
 <ct:contentTypeSchema xmlns:ct="http://schemas.microsoft.com/office/2006/metadata/contentType" xmlns:ma="http://schemas.microsoft.com/office/2006/metadata/properties/metaAttributes" ct:_="" ma:_="" ma:contentTypeName="Документ" ma:contentTypeID="0x01010011DB5601E04B70489BB6BB70107EA7B6" ma:contentTypeVersion="18" ma:contentTypeDescription="Създаване на нов документ" ma:contentTypeScope="" ma:versionID="b3fe0209a7bcda9bc15b1c42bc3ede07">
   <xsd:schema xmlns:xsd="http://www.w3.org/2001/XMLSchema" xmlns:xs="http://www.w3.org/2001/XMLSchema" xmlns:p="http://schemas.microsoft.com/office/2006/metadata/properties" xmlns:ns3="ccce0f97-798d-4941-885e-655b384512fb" xmlns:ns4="6906c00f-48fa-4534-b867-aac74ec44618" targetNamespace="http://schemas.microsoft.com/office/2006/metadata/properties" ma:root="true" ma:fieldsID="774727d61be37d49c000112f004de67f" ns3:_="" ns4:_="">
     <xsd:import namespace="ccce0f97-798d-4941-885e-655b384512fb"/>
@@ -36084,24 +36383,7 @@
 </ct:contentTypeSchema>
 </file>
 
-<file path=customXml/item2.xml><?xml version="1.0" encoding="utf-8"?>
-<?mso-contentType ?>
-<FormTemplates xmlns="http://schemas.microsoft.com/sharepoint/v3/contenttype/forms">
-  <Display>DocumentLibraryForm</Display>
-  <Edit>DocumentLibraryForm</Edit>
-  <New>DocumentLibraryForm</New>
-</FormTemplates>
-</file>
-
 <file path=customXml/item3.xml><?xml version="1.0" encoding="utf-8"?>
-<p:properties xmlns:p="http://schemas.microsoft.com/office/2006/metadata/properties" xmlns:xsi="http://www.w3.org/2001/XMLSchema-instance" xmlns:pc="http://schemas.microsoft.com/office/infopath/2007/PartnerControls">
-  <documentManagement>
-    <_activity xmlns="ccce0f97-798d-4941-885e-655b384512fb" xsi:nil="true"/>
-  </documentManagement>
-</p:properties>
-</file>
-
-<file path=customXml/item4.xml><?xml version="1.0" encoding="utf-8"?>
 <b:Sources xmlns:b="http://schemas.openxmlformats.org/officeDocument/2006/bibliography" xmlns="http://schemas.openxmlformats.org/officeDocument/2006/bibliography" SelectedStyle="\APASixthEditionOfficeOnline.xsl" StyleName="APA" Version="6">
   <b:Source>
     <b:Tag>NET</b:Tag>
@@ -36196,7 +36478,23 @@
 </b:Sources>
 </file>
 
+<file path=customXml/item4.xml><?xml version="1.0" encoding="utf-8"?>
+<p:properties xmlns:p="http://schemas.microsoft.com/office/2006/metadata/properties" xmlns:xsi="http://www.w3.org/2001/XMLSchema-instance" xmlns:pc="http://schemas.microsoft.com/office/infopath/2007/PartnerControls">
+  <documentManagement>
+    <_activity xmlns="ccce0f97-798d-4941-885e-655b384512fb" xsi:nil="true"/>
+  </documentManagement>
+</p:properties>
+</file>
+
 <file path=customXml/itemProps1.xml><?xml version="1.0" encoding="utf-8"?>
+<ds:datastoreItem xmlns:ds="http://schemas.openxmlformats.org/officeDocument/2006/customXml" ds:itemID="{5E10BE0B-6D5D-4981-B6F6-ABB6987C1875}">
+  <ds:schemaRefs>
+    <ds:schemaRef ds:uri="http://schemas.microsoft.com/sharepoint/v3/contenttype/forms"/>
+  </ds:schemaRefs>
+</ds:datastoreItem>
+</file>
+
+<file path=customXml/itemProps2.xml><?xml version="1.0" encoding="utf-8"?>
 <ds:datastoreItem xmlns:ds="http://schemas.openxmlformats.org/officeDocument/2006/customXml" ds:itemID="{D70950D4-4A6C-47C9-848A-229FA1AF70FB}">
   <ds:schemaRefs>
     <ds:schemaRef ds:uri="http://schemas.microsoft.com/office/2006/metadata/contentType"/>
@@ -36215,15 +36513,15 @@
 </ds:datastoreItem>
 </file>
 
-<file path=customXml/itemProps2.xml><?xml version="1.0" encoding="utf-8"?>
-<ds:datastoreItem xmlns:ds="http://schemas.openxmlformats.org/officeDocument/2006/customXml" ds:itemID="{5E10BE0B-6D5D-4981-B6F6-ABB6987C1875}">
+<file path=customXml/itemProps3.xml><?xml version="1.0" encoding="utf-8"?>
+<ds:datastoreItem xmlns:ds="http://schemas.openxmlformats.org/officeDocument/2006/customXml" ds:itemID="{045345B1-481A-4386-A9F6-1E4BF144B7C4}">
   <ds:schemaRefs>
-    <ds:schemaRef ds:uri="http://schemas.microsoft.com/sharepoint/v3/contenttype/forms"/>
+    <ds:schemaRef ds:uri="http://schemas.openxmlformats.org/officeDocument/2006/bibliography"/>
   </ds:schemaRefs>
 </ds:datastoreItem>
 </file>
 
-<file path=customXml/itemProps3.xml><?xml version="1.0" encoding="utf-8"?>
+<file path=customXml/itemProps4.xml><?xml version="1.0" encoding="utf-8"?>
 <ds:datastoreItem xmlns:ds="http://schemas.openxmlformats.org/officeDocument/2006/customXml" ds:itemID="{E677C7D8-5611-4FA3-9FAD-A4F5571B1160}">
   <ds:schemaRefs>
     <ds:schemaRef ds:uri="http://schemas.microsoft.com/office/2006/metadata/properties"/>
@@ -36231,12 +36529,4 @@
     <ds:schemaRef ds:uri="ccce0f97-798d-4941-885e-655b384512fb"/>
   </ds:schemaRefs>
 </ds:datastoreItem>
-</file>
-
-<file path=customXml/itemProps4.xml><?xml version="1.0" encoding="utf-8"?>
-<ds:datastoreItem xmlns:ds="http://schemas.openxmlformats.org/officeDocument/2006/customXml" ds:itemID="{045345B1-481A-4386-A9F6-1E4BF144B7C4}">
-  <ds:schemaRefs>
-    <ds:schemaRef ds:uri="http://schemas.openxmlformats.org/officeDocument/2006/bibliography"/>
-  </ds:schemaRefs>
-</ds:datastoreItem>
 </file>
</xml_diff>